<commit_message>
Improve documentation, add more examples
</commit_message>
<xml_diff>
--- a/examples/template_com.docx
+++ b/examples/template_com.docx
@@ -61,10 +61,70 @@
     </w:p>
     <w:p>
       <w:pPr>
-        <w:rPr>
-          <w:lang w:val="en-US"/>
-        </w:rPr>
-      </w:pPr>
+        <w:pStyle w:val="Heading1"/>
+        <w:rPr>
+          <w:lang w:val="en-US"/>
+        </w:rPr>
+      </w:pPr>
+      <w:r>
+        <w:rPr>
+          <w:lang w:val="en-US"/>
+        </w:rPr>
+        <w:t>Content from the RTF file</w:t>
+      </w:r>
+    </w:p>
+    <w:p>
+      <w:pPr>
+        <w:rPr>
+          <w:lang w:val="en-US"/>
+        </w:rPr>
+      </w:pPr>
+      <w:r>
+        <w:rPr>
+          <w:lang w:val="en-US"/>
+        </w:rPr>
+        <w:t>{{rtf_content}}</w:t>
+      </w:r>
+    </w:p>
+    <w:p>
+      <w:pPr>
+        <w:pStyle w:val="Heading1"/>
+        <w:rPr>
+          <w:lang w:val="en-US"/>
+        </w:rPr>
+      </w:pPr>
+      <w:r>
+        <w:rPr>
+          <w:lang w:val="en-US"/>
+        </w:rPr>
+        <w:t>Multiple level headers</w:t>
+      </w:r>
+    </w:p>
+    <w:p>
+      <w:pPr>
+        <w:rPr>
+          <w:lang w:val="en-US"/>
+        </w:rPr>
+      </w:pPr>
+      <w:r>
+        <w:rPr>
+          <w:lang w:val="en-US"/>
+        </w:rPr>
+        <w:t>{% section %}{{header}}</w:t>
+      </w:r>
+    </w:p>
+    <w:p>
+      <w:pPr>
+        <w:rPr>
+          <w:lang w:val="en-US"/>
+        </w:rPr>
+      </w:pPr>
+      <w:r>
+        <w:rPr>
+          <w:lang w:val="en-US"/>
+        </w:rPr>
+        <w:t>{{content}}{% end section %}</w:t>
+      </w:r>
     </w:p>
     <w:sectPr>
       <w:pgSz w:w="11906" w:h="16838"/>

</xml_diff>